<commit_message>
Tesztelési dokumentum (majdnem kész)
</commit_message>
<xml_diff>
--- a/Tesztelések/stp.docx
+++ b/Tesztelések/stp.docx
@@ -4,6 +4,9 @@
   <w:body>
     <w:p>
       <w:r>
+        <w:rPr>
+          <w:noProof/>
+        </w:rPr>
         <w:drawing>
           <wp:inline distT="0" distB="0" distL="0" distR="0" wp14:anchorId="26438143" wp14:editId="76DBE601">
             <wp:extent cx="4972744" cy="3143689"/>
@@ -43,6 +46,9 @@
     </w:p>
     <w:p>
       <w:r>
+        <w:rPr>
+          <w:noProof/>
+        </w:rPr>
         <w:drawing>
           <wp:inline distT="0" distB="0" distL="0" distR="0" wp14:anchorId="55AC07E0" wp14:editId="5D1ECD01">
             <wp:extent cx="5163271" cy="2457793"/>
@@ -83,6 +89,9 @@
     <w:p/>
     <w:p>
       <w:r>
+        <w:rPr>
+          <w:noProof/>
+        </w:rPr>
         <w:lastRenderedPageBreak/>
         <w:drawing>
           <wp:inline distT="0" distB="0" distL="0" distR="0" wp14:anchorId="14EED7F6" wp14:editId="0887C456">
@@ -124,6 +133,9 @@
     <w:p/>
     <w:p>
       <w:r>
+        <w:rPr>
+          <w:noProof/>
+        </w:rPr>
         <w:drawing>
           <wp:inline distT="0" distB="0" distL="0" distR="0" wp14:anchorId="688C2508" wp14:editId="2F4024B9">
             <wp:extent cx="1914792" cy="3096057"/>
@@ -163,6 +175,9 @@
     </w:p>
     <w:p>
       <w:r>
+        <w:rPr>
+          <w:noProof/>
+        </w:rPr>
         <w:lastRenderedPageBreak/>
         <w:drawing>
           <wp:inline distT="0" distB="0" distL="0" distR="0" wp14:anchorId="0AC8E09B" wp14:editId="2F72C13B">
@@ -205,6 +220,9 @@
     <w:p/>
     <w:p>
       <w:r>
+        <w:rPr>
+          <w:noProof/>
+        </w:rPr>
         <w:drawing>
           <wp:inline distT="0" distB="0" distL="0" distR="0" wp14:anchorId="5E1D1CA8" wp14:editId="66E47E97">
             <wp:extent cx="5487166" cy="704948"/>
@@ -245,10 +263,10 @@
     <w:p>
       <w:r>
         <w:drawing>
-          <wp:inline distT="0" distB="0" distL="0" distR="0" wp14:anchorId="67BC8C79" wp14:editId="4765EF19">
-            <wp:extent cx="5010849" cy="285790"/>
-            <wp:effectExtent l="0" t="0" r="0" b="0"/>
-            <wp:docPr id="1722722385" name="Kép 1"/>
+          <wp:inline distT="0" distB="0" distL="0" distR="0" wp14:anchorId="544F78E7" wp14:editId="07DE0592">
+            <wp:extent cx="4680000" cy="316364"/>
+            <wp:effectExtent l="0" t="0" r="6350" b="7620"/>
+            <wp:docPr id="280669023" name="Kép 1"/>
             <wp:cNvGraphicFramePr>
               <a:graphicFrameLocks xmlns:a="http://schemas.openxmlformats.org/drawingml/2006/main" noChangeAspect="1"/>
             </wp:cNvGraphicFramePr>
@@ -256,7 +274,7 @@
               <a:graphicData uri="http://schemas.openxmlformats.org/drawingml/2006/picture">
                 <pic:pic xmlns:pic="http://schemas.openxmlformats.org/drawingml/2006/picture">
                   <pic:nvPicPr>
-                    <pic:cNvPr id="1722722385" name=""/>
+                    <pic:cNvPr id="280669023" name=""/>
                     <pic:cNvPicPr/>
                   </pic:nvPicPr>
                   <pic:blipFill>
@@ -268,7 +286,7 @@
                   <pic:spPr>
                     <a:xfrm>
                       <a:off x="0" y="0"/>
-                      <a:ext cx="5010849" cy="285790"/>
+                      <a:ext cx="4680000" cy="316364"/>
                     </a:xfrm>
                     <a:prstGeom prst="rect">
                       <a:avLst/>

</xml_diff>